<commit_message>
started slides for DH2018; revised gothic-motifs
</commit_message>
<xml_diff>
--- a/writing/KDIR-shakespeare/KDIR-shakespeare-submitted.docx
+++ b/writing/KDIR-shakespeare/KDIR-shakespeare-submitted.docx
@@ -6646,13 +6646,17 @@
               <w:ind w:firstLine="0"/>
               <w:jc w:val="center"/>
               <w:rPr>
-                <w:color w:val="000000" w:themeColor="text1"/>
-                <w:sz w:val="18"/>
-                <w:szCs w:val="18"/>
-              </w:rPr>
-            </w:pPr>
-            <w:r>
-              <w:rPr>
+                <w:b/>
+                <w:bCs/>
+                <w:color w:val="000000" w:themeColor="text1"/>
+                <w:sz w:val="18"/>
+                <w:szCs w:val="18"/>
+              </w:rPr>
+            </w:pPr>
+            <w:r>
+              <w:rPr>
+                <w:b/>
+                <w:bCs/>
                 <w:color w:val="000000" w:themeColor="text1"/>
                 <w:sz w:val="18"/>
                 <w:szCs w:val="18"/>
@@ -7125,7 +7129,17 @@
                 <w:sz w:val="18"/>
                 <w:szCs w:val="18"/>
               </w:rPr>
-              <w:t>Two Gentlemen of Verona</w:t>
+              <w:t xml:space="preserve">Two Gentlemen </w:t>
+            </w:r>
+            <w:bookmarkStart w:id="0" w:name="_GoBack"/>
+            <w:bookmarkEnd w:id="0"/>
+            <w:r>
+              <w:rPr>
+                <w:color w:val="000000" w:themeColor="text1"/>
+                <w:sz w:val="18"/>
+                <w:szCs w:val="18"/>
+              </w:rPr>
+              <w:t>of Verona</w:t>
             </w:r>
           </w:p>
         </w:tc>
@@ -14029,8 +14043,6 @@
         </w:rPr>
         <w:t xml:space="preserve"> mathematical features</w:t>
       </w:r>
-      <w:bookmarkStart w:id="0" w:name="_GoBack"/>
-      <w:bookmarkEnd w:id="0"/>
       <w:r>
         <w:rPr>
           <w:color w:val="000000" w:themeColor="text1"/>
@@ -14048,25 +14060,7 @@
             <w:szCs w:val="20"/>
             <w:lang w:val="en-CA"/>
           </w:rPr>
-          <w:t>http://text.csce.uark.edu/c</w:t>
-        </w:r>
-        <w:r>
-          <w:rPr>
-            <w:rStyle w:val="Hyperlink"/>
-            <w:sz w:val="20"/>
-            <w:szCs w:val="20"/>
-            <w:lang w:val="en-CA"/>
-          </w:rPr>
-          <w:t>l</w:t>
-        </w:r>
-        <w:r>
-          <w:rPr>
-            <w:rStyle w:val="Hyperlink"/>
-            <w:sz w:val="20"/>
-            <w:szCs w:val="20"/>
-            <w:lang w:val="en-CA"/>
-          </w:rPr>
-          <w:t>ip/sna/</w:t>
+          <w:t>http://text.csce.uark.edu/clip/sna/</w:t>
         </w:r>
       </w:hyperlink>
       <w:r>
@@ -19567,7 +19561,7 @@
 </file>
 
 <file path=customXml/itemProps1.xml><?xml version="1.0" encoding="utf-8"?>
-<ds:datastoreItem xmlns:ds="http://schemas.openxmlformats.org/officeDocument/2006/customXml" ds:itemID="{A6A481E0-6BC3-F94C-97C5-7946868E020D}">
+<ds:datastoreItem xmlns:ds="http://schemas.openxmlformats.org/officeDocument/2006/customXml" ds:itemID="{ABCDD162-6667-2140-B28F-E5699B949D6A}">
   <ds:schemaRefs>
     <ds:schemaRef ds:uri="http://schemas.openxmlformats.org/officeDocument/2006/bibliography"/>
   </ds:schemaRefs>

</xml_diff>